<commit_message>
Corpus Update Post Video 16
Updated Corpus based on the Video 16 transcription corrections and links.
</commit_message>
<xml_diff>
--- a/AIGerbCorpus/Gerb_UAP_Videos_Part_1.docx
+++ b/AIGerbCorpus/Gerb_UAP_Videos_Part_1.docx
@@ -1078,7 +1078,7 @@
         <w:br/>
         <w:t>Gerb</w:t>
         <w:br/>
-        <w:t>Now, this star map is pretty controversial, as some interpretations show it bearing soul, our sun, as well as the creatures coming from the [[Zeta reticulum system]]. And there has been a back and forth into this star map's authenticity, including a rebuttal by Carl Sagan in the 1980s cosmos. But even members on the [[Condon UFO report]], as mentioned earlier, said the odds of this being a random configuration of stars were, quote, at least 1000 to 1 against end quote.</w:t>
+        <w:t>Now, this star map is pretty controversial, as some interpretations show it bearing soul, our sun, as well as the creatures coming from the [[Zeta reticulum system]]. And there has been a back and forth into this star map's authenticity, including a rebuttal by Carl Sagan in the 1980s cosmos. But even members on the [[Condon Report|Condon UFO report]], as mentioned earlier, said the odds of this being a random configuration of stars were, quote, at least 1000 to 1 against end quote.</w:t>
         <w:br/>
         <w:br/>
         <w:t>00;18;08;27 - 00;18;35;25</w:t>
@@ -2496,7 +2496,7 @@
         <w:t xml:space="preserve">In February of 1997, USMC Lance Corporal [[Jonathan Waygandt]] was transferred to to [[Pucallpa Air Base]] in Peru to serve in [[Operation Laser Strike]]. </w:t>
         <w:br/>
         <w:br/>
-        <w:t xml:space="preserve">A US South Com mission involving up to 20 agencies such as the [[USMC]], [[CIA]], [[USAF]], etc. </w:t>
+        <w:t xml:space="preserve">A US South Com mission involving up to 20 agencies such as the [[USMC]], [[Central Intelligence Agency|CIA]], [[USAF]], etc. </w:t>
         <w:br/>
         <w:br/>
         <w:t>The goal of this mission was to counter narcotic operations in Peruvian airspace while serving as a Stinger Avenger gunner ordered to perform perimeter security for the base.</w:t>
@@ -2614,7 +2614,7 @@
         <w:t xml:space="preserve">And let's note real fast that [[NEST]] technical information is covered and protected. Like that of special access programs. </w:t>
         <w:br/>
         <w:br/>
-        <w:t>Not to mention, the main intelligence for [[NEST]] is the National Reconnaissance Office, [[NRO]] and [[CIA]], and supported by [[D.O.E.]] contractors such as [[EG&amp;G]], [[Raytheon]], and [[Lockheed Martin]]. And as we know, the Department of Energy and the Nuclear Regulatory Commission were formerly known as the [[Atomic Energy Commission|AEC]].</w:t>
+        <w:t>Not to mention, the main intelligence for [[NEST]] is the National Reconnaissance Office, [[NRO]] and [[Central Intelligence Agency|CIA]], and supported by [[D.O.E.]] contractors such as [[EG&amp;G]], [[Raytheon]], and [[Lockheed Martin]]. And as we know, the Department of Energy and the Nuclear Regulatory Commission were formerly known as the [[Atomic Energy Commission|AEC]].</w:t>
         <w:br/>
         <w:br/>
         <w:t>00;07;11;29 - 00;07;50;05</w:t>
@@ -2715,7 +2715,7 @@
         <w:t xml:space="preserve">Herrera became emboldened to break his 14 year silence by new UFO whistleblower protections. And in April testified under oath about his wild story while also fearing reprisals for his knowledge of the going ons in the Indonesian jungle. </w:t>
         <w:br/>
         <w:br/>
-        <w:t>So what did Herrera see? If his story is true, we must assume that these men were piloting an [[ARV]], an [[Alien Reproduction Vehicle]], and we must now realize that these [[ARV]]'s are real and utilized by shadow US military factions.</w:t>
+        <w:t>So what did Herrera see? If his story is true, we must assume that these men were piloting an [[Alien Reproduction Vehicle|ARV]], an [[Alien Reproduction Vehicle]], and we must now realize that these [[Alien Reproduction Vehicle|ARV]]'s are real and utilized by shadow US military factions.</w:t>
         <w:br/>
         <w:br/>
         <w:t>00;11;38;26 - 00;12;11;17</w:t>
@@ -2770,7 +2770,7 @@
         <w:t xml:space="preserve">I think the story he tells compared with his body language is credible. </w:t>
         <w:br/>
         <w:br/>
-        <w:t xml:space="preserve">Especially when it boils down to the [[D.O.E.]] and the [[Nuclear Commandos]]. He saw the [[Men in Black]] insignia with the [[D.O.E.]] jackets. I just I think that is an example of the [[NEST]] program and whatever part of the [[D.O.E.]] affiliated [[SAP]]s. </w:t>
+        <w:t xml:space="preserve">Especially when it boils down to the [[D.O.E.]] and the [[Nuclear Commandos]]. He saw the [[Men in Black]] insignia with the [[D.O.E.]] jackets. I just I think that is an example of the [[NEST]] program and whatever part of the [[D.O.E.]] affiliated [[Special Access Program (SAP)|SAP]]s. </w:t>
         <w:br/>
         <w:br/>
         <w:t>I think that's them uncovering a crash retrieval and whatever that craft is, is so interesting.</w:t>
@@ -2796,7 +2796,7 @@
         <w:t xml:space="preserve">For one, it is true that he testified to Congress or behind closed doors in April of 2023, giving his account. </w:t>
         <w:br/>
         <w:br/>
-        <w:t>But on the other hand, I know [[Steven Greer]] likes to press the [[ARV]] and that most UFOs are alien reproduction vehicle theory. I am of the mind that I don't know if humans have been able to successfully reverse engineer any sort of non-human intelligence technology.</w:t>
+        <w:t>But on the other hand, I know [[Steven Greer]] likes to press the [[Alien Reproduction Vehicle|ARV]] and that most UFOs are alien reproduction vehicle theory. I am of the mind that I don't know if humans have been able to successfully reverse engineer any sort of non-human intelligence technology.</w:t>
         <w:br/>
         <w:br/>
         <w:t>00;15;02;09 - 00;15;30;29</w:t>
@@ -2866,6 +2866,16 @@
     </w:p>
     <w:p>
       <w:r>
+        <w:t>---</w:t>
+        <w:br/>
+        <w:t>aliases:</w:t>
+        <w:br/>
+        <w:t xml:space="preserve">  - first grounded flight due to UFOs video</w:t>
+        <w:br/>
+        <w:t>---</w:t>
+        <w:br/>
+        <w:br/>
+        <w:br/>
         <w:t>![[05-The First Commercial Flight Grounded Due to UFOs-thumbnail.jpg]]</w:t>
         <w:br/>
         <w:t>## 🎥 Video Details</w:t>
@@ -3389,7 +3399,7 @@
         <w:t>### 📝 Video Description</w:t>
         <w:br/>
         <w:br/>
-        <w:t>This video explores **[[Project Moon Dust]]**, a covert U.S. government UFO crash retrieval program linked to Wright Patterson AFB. Despite Air Force denials, declassified documents confirm its role in collecting and analyzing unidentified aerospace objects, including potential UAPs. The documentary traces its history from **1961 to the 1990s**, highlighting connections to other secret programs.</w:t>
+        <w:t>This video explores **[[Project Moondust|Project Moon Dust]]**, a covert U.S. government UFO crash retrieval program linked to Wright Patterson AFB. Despite Air Force denials, declassified documents confirm its role in collecting and analyzing unidentified aerospace objects, including potential UAPs. The documentary traces its history from **1961 to the 1990s**, highlighting connections to other secret programs.</w:t>
         <w:br/>
         <w:br/>
         <w:t>### 🛸 Key Topics</w:t>
@@ -3397,7 +3407,7 @@
         <w:br/>
         <w:t>- **David Grusch's testimony** on UAP crash retrievals.</w:t>
         <w:br/>
-        <w:t>- [[Project Moon Dust]]’s role** in classified UFO investigations.</w:t>
+        <w:t>- [[Project Moondust|Project Moon Dust]]’s role** in classified UFO investigations.</w:t>
         <w:br/>
         <w:t>- **U.S. government denials** and erasure of Moon Dust records.</w:t>
         <w:br/>
@@ -3586,7 +3596,7 @@
         <w:t>In Canada, In 1976, a memo achieved via the [[Freedom of Information Act]] shows that Moondust wrote to Canadian officials requesting photos of space related metals originating from a non-U.S. quote, "satellite".</w:t>
         <w:br/>
         <w:br/>
-        <w:t>That would be of particular interest to USAF Foreign Technology divisions at [[Wright-Patterson AFB|Wright-Patterson Air Force Base]] into the [[CIA]]'s [[Office of Weapon Intelligence]].</w:t>
+        <w:t>That would be of particular interest to USAF Foreign Technology divisions at [[Wright-Patterson AFB|Wright-Patterson Air Force Base]] into the [[Central Intelligence Agency|CIA]]'s [[Office of Weapon Intelligence]].</w:t>
         <w:br/>
         <w:br/>
         <w:t>00;06;39;29 - 00;07;12;00</w:t>
@@ -3759,7 +3769,7 @@
         <w:t xml:space="preserve">I want to know in the comments what you guys think. Do you think Moon dust has historically been, or was at least at one point responsible for collecting UAP, or do you think it was just involved in collecting foreign and domestic space vehicles? </w:t>
         <w:br/>
         <w:br/>
-        <w:t>Because I do not. I absolutely do not. There's a couple other programs, such as [[Zodiac]], [[Blue Fly]], the [[CIA]]'s [[Office of Global Access]] and a couple more unacknowledged programs I'd like to cover in the future.</w:t>
+        <w:t>Because I do not. I absolutely do not. There's a couple other programs, such as [[Zodiac]], [[Blue Fly]], the [[Central Intelligence Agency|CIA]]'s [[Office of Global Access]] and a couple more unacknowledged programs I'd like to cover in the future.</w:t>
         <w:br/>
         <w:br/>
         <w:t>00;14;28;17 - 00;14;51;01</w:t>
@@ -3974,7 +3984,7 @@
         <w:br/>
         <w:t>Gerb</w:t>
         <w:br/>
-        <w:t>But this is an irrational take, knowing how acknowledged and unacknowledged [[SAP]]s work, and how the [[Senior Review Group]] and [[SAPOC]] are the only people who delegate access to [[SAP]]s. You can also look at the Manhattan Project, which had extremely compartmentalized information.</w:t>
+        <w:t>But this is an irrational take, knowing how acknowledged and unacknowledged [[Special Access Program (SAP)|SAP]]s work, and how the [[Senior Review Group]] and [[SAPOC]] are the only people who delegate access to [[Special Access Program (SAP)|SAP]]s. You can also look at the Manhattan Project, which had extremely compartmentalized information.</w:t>
         <w:br/>
         <w:br/>
         <w:t>Throughout this article. Kirkpatrick alleges that basically the entire reverse engineering program is a 2008 conspiracy perpetuated by [[Advanced Aerospace Threat Identification Program (AATIP)|AATIP]] under a small group of individuals.</w:t>
@@ -4097,10 +4107,10 @@
         <w:br/>
         <w:t>Gerb</w:t>
         <w:br/>
-        <w:t>As of this time as well, Sean Kirkpatrick was also registered with the [[D.O.E.]] [[Oak Ridge National Laboratory]], run by [[Battelle]].</w:t>
-        <w:br/>
-        <w:br/>
-        <w:t>[[Battelle]] also has this very serious link to UAP. So did Kirkpatrick leave willingly, or was he sent away from AARO with some pretty cushy jobs set up by the [[D.O.E.]]? We mentioned the [[D.O.E.]] earlier, and we mentioned the [[D.O.E.]] in my Marines video under [[Jonathan Waygandt]].</w:t>
+        <w:t>As of this time as well, Sean Kirkpatrick was also registered with the [[D.O.E.]] [[Oak Ridge National Laboratory]], run by [[Battelle Memorial Institute|Battelle]].</w:t>
+        <w:br/>
+        <w:br/>
+        <w:t>[[Battelle Memorial Institute|Battelle]] also has this very serious link to UAP. So did Kirkpatrick leave willingly, or was he sent away from AARO with some pretty cushy jobs set up by the [[D.O.E.]]? We mentioned the [[D.O.E.]] earlier, and we mentioned the [[D.O.E.]] in my Marines video under [[Jonathan Waygandt]].</w:t>
         <w:br/>
         <w:br/>
         <w:t>00;10;00;26 - 00;10;26;14</w:t>

</xml_diff>